<commit_message>
Update [Final] Textos Técnicos Sistemas.docx
</commit_message>
<xml_diff>
--- a/English/FINAL/[Final] Textos Técnicos Sistemas.docx
+++ b/English/FINAL/[Final] Textos Técnicos Sistemas.docx
@@ -932,6 +932,18 @@
       <w:r>
         <w:t>it.</w:t>
       </w:r>
+      <w:r>
+        <w:rPr>
+          <w:rStyle w:val="Refdenotaalpie"/>
+        </w:rPr>
+        <w:t xml:space="preserve"> </w:t>
+      </w:r>
+      <w:r>
+        <w:rPr>
+          <w:rStyle w:val="Refdenotaalpie"/>
+        </w:rPr>
+        <w:footnoteReference w:id="1"/>
+      </w:r>
     </w:p>
     <w:p>
       <w:pPr>
@@ -939,6 +951,7 @@
         <w:jc w:val="center"/>
       </w:pPr>
       <w:r>
+        <w:lastRenderedPageBreak/>
         <w:t>New Transparent Metal Could Make Smartphones Cheaper - D-brief.</w:t>
       </w:r>
       <w:r>
@@ -981,16 +994,9 @@
     <w:p>
       <w:pPr>
         <w:pStyle w:val="Ttulo2"/>
-        <w:rPr>
-          <w:lang w:val="es-AR"/>
-        </w:rPr>
-      </w:pPr>
-      <w:r>
-        <w:rPr>
-          <w:lang w:val="es-AR"/>
-        </w:rPr>
-        <w:lastRenderedPageBreak/>
-        <w:t>Spanish Vocabulary</w:t>
+      </w:pPr>
+      <w:r>
+        <w:t>Reading Comprehension Tasks</w:t>
       </w:r>
     </w:p>
     <w:p>
@@ -998,542 +1004,70 @@
         <w:rPr>
           <w:b/>
           <w:bCs/>
-          <w:lang w:val="es-AR"/>
         </w:rPr>
       </w:pPr>
       <w:r>
         <w:rPr>
           <w:b/>
           <w:bCs/>
-          <w:lang w:val="es-AR"/>
-        </w:rPr>
-        <w:t>Materiales de vanadio para frenar el creciente coste de las pantallas de móvil</w:t>
-      </w:r>
-    </w:p>
-    <w:p>
-      <w:pPr>
-        <w:rPr>
-          <w:lang w:val="es-AR"/>
-        </w:rPr>
-      </w:pPr>
-      <w:r>
-        <w:rPr>
-          <w:lang w:val="es-AR"/>
-        </w:rPr>
-        <w:t xml:space="preserve">Ingenieros y científicos de la universidad Penn </w:t>
-      </w:r>
-      <w:proofErr w:type="spellStart"/>
-      <w:r>
-        <w:rPr>
-          <w:lang w:val="es-AR"/>
-        </w:rPr>
-        <w:t>State</w:t>
-      </w:r>
-      <w:proofErr w:type="spellEnd"/>
-      <w:r>
-        <w:rPr>
-          <w:lang w:val="es-AR"/>
-        </w:rPr>
-        <w:t xml:space="preserve"> (EE.UU.) han comprobado que el vanadato de estroncio y el vanadato de calcio podrían sustituir de forma eficiente y barata al óxido de indio y estaño en la fabricación de pantallas, como las de los teléfonos móviles. El coste del indio no para de subir, y el vanadio es 20 veces más barato. </w:t>
-      </w:r>
-    </w:p>
-    <w:p>
-      <w:pPr>
-        <w:rPr>
-          <w:lang w:val="es-AR"/>
-        </w:rPr>
-      </w:pPr>
-      <w:r>
-        <w:rPr>
-          <w:lang w:val="es-AR"/>
-        </w:rPr>
-        <w:t xml:space="preserve">Un nuevo material que es altamente transparente y conductor de la electricidad podría hacer más eficientes y asequibles las pantallas grandes, las pantallas táctiles y las células solares, según un estudio de científicos e ingenieros de materiales de la universidad Penn </w:t>
-      </w:r>
-      <w:proofErr w:type="spellStart"/>
-      <w:r>
-        <w:rPr>
-          <w:lang w:val="es-AR"/>
-        </w:rPr>
-        <w:t>State</w:t>
-      </w:r>
-      <w:proofErr w:type="spellEnd"/>
-      <w:r>
-        <w:rPr>
-          <w:lang w:val="es-AR"/>
-        </w:rPr>
-        <w:t xml:space="preserve"> (Pensilvania, EE.UU.).</w:t>
-      </w:r>
-    </w:p>
-    <w:p>
-      <w:pPr>
-        <w:rPr>
-          <w:lang w:val="es-AR"/>
-        </w:rPr>
-      </w:pPr>
-      <w:r>
-        <w:rPr>
-          <w:lang w:val="es-AR"/>
-        </w:rPr>
-        <w:t>El óxido de indio y estaño (ITO, por sus siglas en inglés), conductor transparente que se utiliza en más del 90 por ciento del mercado de pantallas, ha sido el material dominante durante los últimos 60 años. Pero en la última década, el precio de indio ha aumentado drásticamente.</w:t>
-      </w:r>
-    </w:p>
-    <w:p>
-      <w:pPr>
-        <w:rPr>
-          <w:lang w:val="es-AR"/>
-        </w:rPr>
-      </w:pPr>
-      <w:r>
-        <w:rPr>
-          <w:lang w:val="es-AR"/>
-        </w:rPr>
-        <w:t>Los monitores y módulos de pantalla táctil se han convertido en el principal factor de coste de los dispositivos móviles, como los teléfonos inteligentes y las tabletas, representando cerca del 40 por ciento del coste. Mientras que los chips de memoria y los procesadores se vuelven más baratos, a raíz de la Ley de Moore, las pantallas se vuelven más caras de generación en generación.</w:t>
-      </w:r>
-    </w:p>
-    <w:p>
-      <w:pPr>
-        <w:rPr>
-          <w:lang w:val="es-AR"/>
-        </w:rPr>
-      </w:pPr>
-      <w:r>
-        <w:rPr>
-          <w:lang w:val="es-AR"/>
-        </w:rPr>
-        <w:t>Los fabricantes han buscado una posible sustitución del ITO, pero hasta ahora, nada ha alcanzado la combinación que ofrece de transparencia óptica, conductividad eléctrica y facilidad de fabricación.</w:t>
-      </w:r>
-    </w:p>
-    <w:p>
-      <w:pPr>
-        <w:rPr>
-          <w:lang w:val="es-AR"/>
-        </w:rPr>
-      </w:pPr>
-      <w:r>
-        <w:rPr>
-          <w:lang w:val="es-AR"/>
-        </w:rPr>
-        <w:t xml:space="preserve">En un artículo que aparece en línea en </w:t>
-      </w:r>
-      <w:proofErr w:type="spellStart"/>
-      <w:r>
-        <w:rPr>
-          <w:lang w:val="es-AR"/>
-        </w:rPr>
-        <w:t>Nature</w:t>
-      </w:r>
-      <w:proofErr w:type="spellEnd"/>
-      <w:r>
-        <w:rPr>
-          <w:lang w:val="es-AR"/>
-        </w:rPr>
-        <w:t xml:space="preserve"> </w:t>
-      </w:r>
-      <w:proofErr w:type="spellStart"/>
-      <w:r>
-        <w:rPr>
-          <w:lang w:val="es-AR"/>
-        </w:rPr>
-        <w:t>Materials</w:t>
-      </w:r>
-      <w:proofErr w:type="spellEnd"/>
-      <w:r>
-        <w:rPr>
-          <w:lang w:val="es-AR"/>
-        </w:rPr>
-        <w:t xml:space="preserve">, </w:t>
-      </w:r>
-      <w:proofErr w:type="spellStart"/>
-      <w:r>
-        <w:rPr>
-          <w:lang w:val="es-AR"/>
-        </w:rPr>
-        <w:t>Roman</w:t>
-      </w:r>
-      <w:proofErr w:type="spellEnd"/>
-      <w:r>
-        <w:rPr>
-          <w:lang w:val="es-AR"/>
-        </w:rPr>
-        <w:t xml:space="preserve"> Engel-Herbert, profesor asistente de ciencia e ingeniería de los materiales, y su equipo, informan de una nueva estrategia de diseño que aborda el problema desde un ángulo diferente. Los investigadores utilizan películas delgadas (10 nanómetros de espesor) de una clase inusual de materiales -llamados metales correlacionados- en los que los electrones fluyen como un líquido.</w:t>
-      </w:r>
-    </w:p>
-    <w:p>
-      <w:pPr>
-        <w:rPr>
-          <w:lang w:val="es-AR"/>
-        </w:rPr>
-      </w:pPr>
-      <w:r>
-        <w:rPr>
-          <w:lang w:val="es-AR"/>
-        </w:rPr>
-        <w:t>Mientras que</w:t>
-      </w:r>
-      <w:r>
-        <w:rPr>
-          <w:lang w:val="es-AR"/>
-        </w:rPr>
-        <w:t>,</w:t>
-      </w:r>
-      <w:r>
-        <w:rPr>
-          <w:lang w:val="es-AR"/>
-        </w:rPr>
-        <w:t xml:space="preserve"> en la mayoría de los metales convencionales, tales como cobre, oro, aluminio o plata, los electrones fluyen como un gas, en los metales correlacionados, tales como vanadato de estroncio y vanadato de calcio, se mueven como un líquido. En este trabajo, los autores explican por qué estos metales correlacionados muestran una alta transparencia óptica a pesar de su alta conductividad, similar a la de los metales.</w:t>
-      </w:r>
-    </w:p>
-    <w:p>
-      <w:pPr>
-        <w:rPr>
-          <w:lang w:val="es-AR"/>
-        </w:rPr>
-      </w:pPr>
-      <w:r>
-        <w:rPr>
-          <w:lang w:val="es-AR"/>
-        </w:rPr>
-        <w:t xml:space="preserve">«Estamos tratando de hacer transparentes los metales cambiando la masa efectiva de sus electrones», dice Engel-Herbert en la nota de prensa de Penn </w:t>
-      </w:r>
-      <w:proofErr w:type="spellStart"/>
-      <w:r>
-        <w:rPr>
-          <w:lang w:val="es-AR"/>
-        </w:rPr>
-        <w:t>State</w:t>
-      </w:r>
-      <w:proofErr w:type="spellEnd"/>
-      <w:r>
-        <w:rPr>
-          <w:lang w:val="es-AR"/>
-        </w:rPr>
-        <w:t>. «Lo estamos haciendo eligiendo materiales en los que la interacción electrostática entre los electrones de carga negativa sea muy grande en comparación con su energía cinética (de movimiento). Como resultado de este fuerte efecto de correlación de los electrones, los electrones se sienten entre sí y se comportan como un líquido en lugar de como un gas de partículas que no interactúan. Este líquido de electrones sigue siendo altamente conductor, pero cuando proyectas luz sobre él, se vuelve menos reflectante, y por lo tanto mucho más transparente».</w:t>
-      </w:r>
-    </w:p>
-    <w:p>
-      <w:pPr>
-        <w:rPr>
-          <w:lang w:val="es-AR"/>
-        </w:rPr>
-      </w:pPr>
-      <w:r>
-        <w:rPr>
-          <w:lang w:val="es-AR"/>
-        </w:rPr>
-        <w:t xml:space="preserve">Para entender mejor cómo alcanzar este delicado equilibrio entre transparencia y conductividad, consultaron a un experto en teoría de los materiales, la profesora Karin </w:t>
-      </w:r>
-      <w:proofErr w:type="spellStart"/>
-      <w:r>
-        <w:rPr>
-          <w:lang w:val="es-AR"/>
-        </w:rPr>
-        <w:t>Rabe</w:t>
-      </w:r>
-      <w:proofErr w:type="spellEnd"/>
-      <w:r>
-        <w:rPr>
-          <w:lang w:val="es-AR"/>
-        </w:rPr>
-        <w:t>, de la Universidad de Rutgers (Nueva Jersey).</w:t>
-      </w:r>
-    </w:p>
-    <w:p>
-      <w:pPr>
-        <w:rPr>
-          <w:lang w:val="es-AR"/>
-        </w:rPr>
-      </w:pPr>
-      <w:r>
-        <w:rPr>
-          <w:lang w:val="es-AR"/>
-        </w:rPr>
-        <w:t>«Nos dimos cuenta de que necesitábamos su ayuda para poner cifras a cómo de líquido es este líquido de electrones en vanadato de estroncio», dice Engel-Herbert.</w:t>
-      </w:r>
-    </w:p>
-    <w:p>
-      <w:pPr>
-        <w:rPr>
-          <w:lang w:val="es-AR"/>
-        </w:rPr>
-      </w:pPr>
-      <w:proofErr w:type="spellStart"/>
-      <w:r>
-        <w:rPr>
-          <w:lang w:val="es-AR"/>
-        </w:rPr>
-        <w:t>Rabe</w:t>
-      </w:r>
-      <w:proofErr w:type="spellEnd"/>
-      <w:r>
-        <w:rPr>
-          <w:lang w:val="es-AR"/>
-        </w:rPr>
-        <w:t xml:space="preserve"> ayudó al equipo de Penn </w:t>
-      </w:r>
-      <w:proofErr w:type="spellStart"/>
-      <w:r>
-        <w:rPr>
-          <w:lang w:val="es-AR"/>
-        </w:rPr>
-        <w:t>State</w:t>
-      </w:r>
-      <w:proofErr w:type="spellEnd"/>
-      <w:r>
-        <w:rPr>
-          <w:lang w:val="es-AR"/>
-        </w:rPr>
-        <w:t xml:space="preserve"> a juntar todas las piezas del rompecabezas teórico y matemático que necesitaban para construir conductores transparentes en forma de metal correlacionado. Ahora que entienden el mecanismo esencial que hay detrás de su descubrimiento, los investigadores de Penn </w:t>
-      </w:r>
-      <w:proofErr w:type="spellStart"/>
-      <w:r>
-        <w:rPr>
-          <w:lang w:val="es-AR"/>
-        </w:rPr>
-        <w:t>State</w:t>
-      </w:r>
-      <w:proofErr w:type="spellEnd"/>
-      <w:r>
-        <w:rPr>
-          <w:lang w:val="es-AR"/>
-        </w:rPr>
-        <w:t xml:space="preserve"> están seguros de que encontrarán muchos otros metales correlacionados que se comportan como el vanadato de estroncio y el vanadato de calcio.</w:t>
-      </w:r>
-    </w:p>
-    <w:p>
-      <w:pPr>
-        <w:rPr>
-          <w:lang w:val="es-AR"/>
-        </w:rPr>
-      </w:pPr>
-      <w:r>
-        <w:rPr>
-          <w:lang w:val="es-AR"/>
-        </w:rPr>
-        <w:t>Actualmente los costos del indio son de alrededor de 750 dólares por kilogramo, mientras que el vanadato de estroncio y el vanadato de calcio están hechos de elementos con una abundancia en la corteza terrestre mayor en órdenes de magnitud: el vanadio se vende por alrededor de 25 dólares el kilo, menos del 5 por ciento del coste del indio, y el estroncio es incluso más barato que el vanadio.</w:t>
-      </w:r>
-    </w:p>
-    <w:p>
-      <w:pPr>
-        <w:rPr>
-          <w:lang w:val="es-AR"/>
-        </w:rPr>
-      </w:pPr>
-      <w:r>
-        <w:rPr>
-          <w:lang w:val="es-AR"/>
-        </w:rPr>
-        <w:t>«Nuestros metales correlacionados funcionan muy bien en comparación con el ITO. Ahora, la pregunta es cómo implementar estos nuevos materiales en un proceso de fabricación a gran escala. Por lo que sabemos, no hay ninguna razón para que el vanadato de estroncio no pueda sustituir al ITO en la industria», dice Engel-Herbert.</w:t>
-      </w:r>
-    </w:p>
-    <w:p>
-      <w:pPr>
-        <w:rPr>
-          <w:lang w:val="es-AR"/>
-        </w:rPr>
-      </w:pPr>
-      <w:r>
-        <w:rPr>
-          <w:lang w:val="es-AR"/>
-        </w:rPr>
-        <w:t>Junto con las tecnologías de pantalla, Engel-Herbert y su grupo están entusiasmados con la aplicación de sus nuevos materiales a un tipo muy prometedor de célula solar que utiliza una clase de materiales llamados perovskitas orgánicas.</w:t>
-      </w:r>
-    </w:p>
-    <w:p>
-      <w:pPr>
-        <w:rPr>
-          <w:lang w:val="es-AR"/>
-        </w:rPr>
-      </w:pPr>
-      <w:r>
-        <w:rPr>
-          <w:lang w:val="es-AR"/>
-        </w:rPr>
-        <w:t xml:space="preserve">Desarrollados sólo desde hace media docena de años, estos materiales superan a las células solares de silicio comerciales, pero requieren un conductor transparente barato. El vanadato de estroncio, que también es </w:t>
-      </w:r>
-      <w:proofErr w:type="gramStart"/>
-      <w:r>
-        <w:rPr>
-          <w:lang w:val="es-AR"/>
-        </w:rPr>
-        <w:t>una perovskita</w:t>
-      </w:r>
-      <w:proofErr w:type="gramEnd"/>
-      <w:r>
-        <w:rPr>
-          <w:lang w:val="es-AR"/>
-        </w:rPr>
-        <w:t>, y tiene una estructura compatible que la convierte en una posibilidad interesante para futuras células solares de bajo coste y alta eficiencia. Los investigadores han solicitado una patente sobre su tecnología.</w:t>
-      </w:r>
-    </w:p>
-    <w:p>
-      <w:pPr>
-        <w:rPr>
-          <w:lang w:val="es-AR"/>
-        </w:rPr>
-      </w:pPr>
-      <w:r>
-        <w:rPr>
-          <w:lang w:val="es-AR"/>
-        </w:rPr>
-        <w:t>Los científicos buscan por diversas vías cómo mejorar las pantallas electrónicas. Por ejemplo, hace un año la Universidad de Houston (EE.UU.) señaló que una nano</w:t>
-      </w:r>
-      <w:r>
-        <w:rPr>
-          <w:lang w:val="es-AR"/>
-        </w:rPr>
-        <w:t>-</w:t>
-      </w:r>
-      <w:r>
-        <w:rPr>
-          <w:lang w:val="es-AR"/>
-        </w:rPr>
-        <w:t>malla de electrodos de oro podría hacer totalmente plegables los teléfonos móviles y las pantallas. Observaron que es transparente, extensible, y conduce la electricidad, pero que</w:t>
-      </w:r>
-      <w:r>
-        <w:rPr>
-          <w:lang w:val="es-AR"/>
-        </w:rPr>
-        <w:t>,</w:t>
-      </w:r>
-      <w:r>
-        <w:rPr>
-          <w:lang w:val="es-AR"/>
-        </w:rPr>
-        <w:t xml:space="preserve"> además, a diferencia de otros materiales como la plata, no se oxida.</w:t>
-      </w:r>
-    </w:p>
-    <w:p>
-      <w:pPr>
-        <w:rPr>
-          <w:lang w:val="es-AR"/>
-        </w:rPr>
-      </w:pPr>
-      <w:r>
-        <w:rPr>
-          <w:lang w:val="es-AR"/>
-        </w:rPr>
-        <w:t>Los investigadores explican que la nano</w:t>
-      </w:r>
-      <w:r>
-        <w:rPr>
-          <w:lang w:val="es-AR"/>
-        </w:rPr>
-        <w:t>-</w:t>
-      </w:r>
-      <w:r>
-        <w:rPr>
-          <w:lang w:val="es-AR"/>
-        </w:rPr>
-        <w:t>malla de electrodos de oro aumentan la resistencia sólo ligeramente, incluso sometidos a una alta exigencia. Además</w:t>
-      </w:r>
-      <w:r>
-        <w:rPr>
-          <w:lang w:val="es-AR"/>
-        </w:rPr>
-        <w:t>,</w:t>
-      </w:r>
-      <w:r>
-        <w:rPr>
-          <w:lang w:val="es-AR"/>
-        </w:rPr>
-        <w:t xml:space="preserve"> tiene buena conductividad eléctrica y transparencia, y una capacidad de estiramiento «ultra alta». A diferencia de la plata o el cobre, el oro no se oxida fácilmente. Eso reduce mucho la conductividad eléctrica de los nano</w:t>
-      </w:r>
-      <w:r>
-        <w:rPr>
-          <w:lang w:val="es-AR"/>
-        </w:rPr>
-        <w:t>-</w:t>
-      </w:r>
-      <w:r>
-        <w:rPr>
-          <w:lang w:val="es-AR"/>
-        </w:rPr>
-        <w:t>cables de plata y cobre.</w:t>
-      </w:r>
-    </w:p>
-    <w:p>
-      <w:pPr>
-        <w:rPr>
-          <w:lang w:val="es-AR"/>
-        </w:rPr>
-      </w:pPr>
-    </w:p>
-    <w:p>
-      <w:pPr>
-        <w:pStyle w:val="Ttulo2"/>
-      </w:pPr>
-      <w:r>
-        <w:t>Reading Comprehension Tasks</w:t>
-      </w:r>
-    </w:p>
-    <w:p>
-      <w:pPr>
+        </w:rPr>
+        <w:t>1</w:t>
+      </w:r>
+      <w:r>
         <w:rPr>
           <w:b/>
           <w:bCs/>
         </w:rPr>
-      </w:pPr>
+        <w:t>)</w:t>
+      </w:r>
       <w:r>
         <w:rPr>
           <w:b/>
           <w:bCs/>
         </w:rPr>
-        <w:t>1</w:t>
-      </w:r>
-      <w:r>
+        <w:t xml:space="preserve"> What component has kept the price of mobile phones screens high?</w:t>
+      </w:r>
+    </w:p>
+    <w:p>
+      <w:r>
+        <w:t>The</w:t>
+      </w:r>
+      <w:r>
+        <w:t xml:space="preserve"> </w:t>
+      </w:r>
+      <w:r>
+        <w:t>screen</w:t>
+      </w:r>
+      <w:r>
+        <w:t xml:space="preserve">. </w:t>
+      </w:r>
+      <w:r>
+        <w:t>Almost 90 percent of smartphone touchscreens utilize a rare and expensive compound called indium</w:t>
+      </w:r>
+      <w:r>
+        <w:rPr>
+          <w:spacing w:val="-52"/>
+        </w:rPr>
+        <w:t xml:space="preserve"> </w:t>
+      </w:r>
+      <w:r>
+        <w:t>tin oxide, which has kept the price of such screens high.</w:t>
+      </w:r>
+    </w:p>
+    <w:p/>
+    <w:p>
+      <w:pPr>
         <w:rPr>
           <w:b/>
           <w:bCs/>
         </w:rPr>
-        <w:t>)</w:t>
-      </w:r>
+      </w:pPr>
       <w:r>
         <w:rPr>
           <w:b/>
           <w:bCs/>
         </w:rPr>
-        <w:t xml:space="preserve"> What component has kept the price of mobile phones screens high?</w:t>
-      </w:r>
-    </w:p>
-    <w:p>
-      <w:r>
-        <w:t>The</w:t>
-      </w:r>
-      <w:r>
-        <w:t xml:space="preserve"> </w:t>
-      </w:r>
-      <w:r>
-        <w:t>screen</w:t>
-      </w:r>
-      <w:r>
-        <w:t xml:space="preserve">. </w:t>
-      </w:r>
-      <w:r>
-        <w:t>Almost 90 percent of smartphone touchscreens utilize a rare and expensive compound called indium</w:t>
-      </w:r>
-      <w:r>
-        <w:rPr>
-          <w:spacing w:val="-52"/>
-        </w:rPr>
-        <w:t xml:space="preserve"> </w:t>
-      </w:r>
-      <w:r>
-        <w:t>tin oxide, which has kept the price of such screens high.</w:t>
-      </w:r>
-    </w:p>
-    <w:p/>
-    <w:p>
-      <w:pPr>
-        <w:rPr>
-          <w:b/>
-          <w:bCs/>
-        </w:rPr>
-      </w:pPr>
-      <w:r>
-        <w:rPr>
-          <w:b/>
-          <w:bCs/>
-        </w:rPr>
+        <w:lastRenderedPageBreak/>
         <w:t>2</w:t>
       </w:r>
       <w:r>
@@ -1929,6 +1463,7 @@
         <w:pStyle w:val="Ttulo1"/>
       </w:pPr>
       <w:r>
+        <w:lastRenderedPageBreak/>
         <w:t>TEXT</w:t>
       </w:r>
       <w:r>
@@ -2511,7 +2046,11 @@
         <w:t>by adding logic to check for anomalies while running a program like Microsoft Word. If an anomaly</w:t>
       </w:r>
       <w:r>
-        <w:t xml:space="preserve"> is spotted</w:t>
+        <w:t xml:space="preserve"> is </w:t>
+      </w:r>
+      <w:r>
+        <w:lastRenderedPageBreak/>
+        <w:t>spotted</w:t>
       </w:r>
       <w:r>
         <w:t>,</w:t>
@@ -3242,39 +2781,21 @@
     </w:p>
     <w:p>
       <w:r>
-        <w:t xml:space="preserve">Rather than national, the impact would be worldwide since it </w:t>
-      </w:r>
-      <w:r>
-        <w:t>will potentially be felt in all computing domains, from mobile to clouds</w:t>
-      </w:r>
-      <w:r>
-        <w:t>.</w:t>
-      </w:r>
-    </w:p>
-    <w:p>
-      <w:r>
-        <w:t xml:space="preserve">It is worthy to note some cryptical sentence regarding this subject: </w:t>
-      </w:r>
-      <w:r>
-        <w:t>"This project holds the promise of significantly impacting an area of critical national need to help</w:t>
-      </w:r>
-      <w:r>
-        <w:rPr>
-          <w:spacing w:val="1"/>
-        </w:rPr>
-        <w:t xml:space="preserve"> </w:t>
-      </w:r>
-      <w:r>
-        <w:t>secure systems against the expanding threats of malware</w:t>
-      </w:r>
-      <w:r>
-        <w:t>.</w:t>
-      </w:r>
-      <w:r>
-        <w:t>"</w:t>
-      </w:r>
-      <w:r>
-        <w:t xml:space="preserve"> </w:t>
+        <w:t>Rather than national, the impact would be worldwide since it will potentially be felt in all computing domains, from mobile to clouds.</w:t>
+      </w:r>
+    </w:p>
+    <w:p>
+      <w:r>
+        <w:t>It is worthy to note some cryptical sentence regarding this subject: "This project holds the promise of significantly impacting an area of critical national need to help</w:t>
+      </w:r>
+      <w:r>
+        <w:rPr>
+          <w:spacing w:val="1"/>
+        </w:rPr>
+        <w:t xml:space="preserve"> </w:t>
+      </w:r>
+      <w:r>
+        <w:t xml:space="preserve">secure systems against the expanding threats of malware." </w:t>
       </w:r>
       <w:r>
         <w:t xml:space="preserve">Which area of critical national need is he talking about? </w:t>
@@ -3298,6 +2819,7 @@
     </w:p>
     <w:p>
       <w:r>
+        <w:lastRenderedPageBreak/>
         <w:t>More than 317 million pieces of new malware -- computer viruses, spyware, and other malicious</w:t>
       </w:r>
       <w:r>
@@ -3355,13 +2877,7 @@
         <w:t xml:space="preserve"> </w:t>
       </w:r>
       <w:r>
-        <w:t>problem,"</w:t>
-      </w:r>
-      <w:r>
-        <w:t xml:space="preserve"> i.e., </w:t>
-      </w:r>
-      <w:r>
-        <w:t>the alarm will trigger the execution of a heavy-weight software</w:t>
+        <w:t>problem," i.e., the alarm will trigger the execution of a heavy-weight software</w:t>
       </w:r>
       <w:r>
         <w:rPr>
@@ -3472,10 +2988,7 @@
         <w:t xml:space="preserve"> </w:t>
       </w:r>
       <w:r>
-        <w:t>the software</w:t>
-      </w:r>
-      <w:r>
-        <w:t>.</w:t>
+        <w:t>the software.</w:t>
       </w:r>
     </w:p>
     <w:p/>
@@ -3531,6 +3044,7 @@
         <w:pStyle w:val="Ttulo1"/>
       </w:pPr>
       <w:r>
+        <w:lastRenderedPageBreak/>
         <w:t>TEXT</w:t>
       </w:r>
       <w:r>
@@ -4196,10 +3710,7 @@
     </w:p>
     <w:p>
       <w:r>
-        <w:t>I</w:t>
-      </w:r>
-      <w:r>
-        <w:t>mproving the privacy protection of consumers to enable safer, more reliable and easier-to-use user authentication than current</w:t>
+        <w:t>Improving the privacy protection of consumers to enable safer, more reliable and easier-to-use user authentication than current</w:t>
       </w:r>
       <w:r>
         <w:rPr>
@@ -4243,6 +3754,7 @@
     </w:p>
     <w:p>
       <w:r>
+        <w:lastRenderedPageBreak/>
         <w:t>The method combines safety, usability and privacy protection, implementing all three at the</w:t>
       </w:r>
       <w:r>
@@ -4252,10 +3764,7 @@
         <w:t xml:space="preserve"> </w:t>
       </w:r>
       <w:r>
-        <w:t>same time</w:t>
-      </w:r>
-      <w:r>
-        <w:t>.</w:t>
+        <w:t>same time.</w:t>
       </w:r>
     </w:p>
     <w:p/>
@@ -4314,13 +3823,7 @@
         <w:rPr>
           <w:spacing w:val="1"/>
         </w:rPr>
-        <w:t xml:space="preserve"> </w:t>
-      </w:r>
-      <w:r>
-        <w:rPr>
-          <w:spacing w:val="1"/>
-        </w:rPr>
-        <w:t>(that supposedly means that</w:t>
+        <w:t xml:space="preserve"> (that supposedly means that</w:t>
       </w:r>
       <w:r>
         <w:t xml:space="preserve"> there</w:t>
@@ -4365,13 +3868,7 @@
         <w:rPr>
           <w:spacing w:val="-2"/>
         </w:rPr>
-        <w:t xml:space="preserve"> </w:t>
-      </w:r>
-      <w:r>
-        <w:rPr>
-          <w:spacing w:val="-2"/>
-        </w:rPr>
-        <w:t>any moment: biometric data becomes static data for good)</w:t>
+        <w:t xml:space="preserve"> any moment: biometric data becomes static data for good)</w:t>
       </w:r>
       <w:r>
         <w:t>.</w:t>
@@ -4400,13 +3897,7 @@
     </w:p>
     <w:p>
       <w:r>
-        <w:t xml:space="preserve">It’s necessary to appoint that, in some way, this article is marketing. Things are not so insecure as this fear </w:t>
-      </w:r>
-      <w:r>
-        <w:t>injecting</w:t>
-      </w:r>
-      <w:r>
-        <w:t xml:space="preserve"> marketing technique states. It is known that most of the attacks to systems come from people in some way related to the internal tasks of those systems.</w:t>
+        <w:t>It’s necessary to appoint that, in some way, this article is marketing. Things are not so insecure as this fear injecting marketing technique states. It is known that most of the attacks to systems come from people in some way related to the internal tasks of those systems.</w:t>
       </w:r>
     </w:p>
     <w:p/>
@@ -4415,6 +3906,7 @@
         <w:pStyle w:val="Ttulo1"/>
       </w:pPr>
       <w:r>
+        <w:lastRenderedPageBreak/>
         <w:t>TEXT</w:t>
       </w:r>
       <w:r>
@@ -5140,6 +4632,7 @@
         <w:t xml:space="preserve"> </w:t>
       </w:r>
       <w:r>
+        <w:lastRenderedPageBreak/>
         <w:t>unintentional jamming and interference; and third, civilian GPS signals are unencrypted,</w:t>
       </w:r>
       <w:r>
@@ -5581,10 +5074,7 @@
     </w:p>
     <w:p>
       <w:r>
-        <w:t xml:space="preserve">A </w:t>
-      </w:r>
-      <w:r>
-        <w:t>highly reliable and</w:t>
+        <w:t>A highly reliable and</w:t>
       </w:r>
       <w:r>
         <w:rPr>
@@ -5685,6 +5175,7 @@
           <w:b/>
           <w:bCs/>
         </w:rPr>
+        <w:lastRenderedPageBreak/>
         <w:t>3</w:t>
       </w:r>
       <w:r>
@@ -6069,10 +5560,7 @@
         </w:numPr>
       </w:pPr>
       <w:r>
-        <w:t>f</w:t>
-      </w:r>
-      <w:r>
-        <w:t>irst, GPS signals alone are extremely weak and unusable in</w:t>
+        <w:t>first, GPS signals alone are extremely weak and unusable in</w:t>
       </w:r>
       <w:r>
         <w:rPr>
@@ -6193,13 +5681,7 @@
     </w:p>
     <w:p>
       <w:r>
-        <w:t xml:space="preserve">Current trends in autonomous vehicle navigation systems therefore rely </w:t>
-      </w:r>
-      <w:r>
-        <w:t>(besides) in</w:t>
-      </w:r>
-      <w:r>
-        <w:t xml:space="preserve"> a suite</w:t>
+        <w:t>Current trends in autonomous vehicle navigation systems therefore rely (besides) in a suite</w:t>
       </w:r>
       <w:r>
         <w:rPr>
@@ -6311,7 +5793,13 @@
     </w:p>
     <w:p>
       <w:r>
-        <w:t>It talks about the proposal on relying, besides GPS, on other systems to handle the situation when GPS becomes unavailable.</w:t>
+        <w:t>It talks about the proposal o</w:t>
+      </w:r>
+      <w:r>
+        <w:t>f</w:t>
+      </w:r>
+      <w:r>
+        <w:t xml:space="preserve"> relying, besides GPS, on other systems to handle the situation when GPS becomes unavailable.</w:t>
       </w:r>
     </w:p>
     <w:sectPr>
@@ -6368,6 +5856,240 @@
       </w:pPr>
       <w:r>
         <w:continuationSeparator/>
+      </w:r>
+    </w:p>
+  </w:footnote>
+  <w:footnote w:id="1">
+    <w:p>
+      <w:pPr>
+        <w:pStyle w:val="Textonotapie"/>
+        <w:rPr>
+          <w:b/>
+          <w:bCs/>
+          <w:lang w:val="es-AR"/>
+        </w:rPr>
+      </w:pPr>
+      <w:r>
+        <w:rPr>
+          <w:rStyle w:val="Refdenotaalpie"/>
+        </w:rPr>
+        <w:footnoteRef/>
+      </w:r>
+      <w:r>
+        <w:rPr>
+          <w:lang w:val="es-AR"/>
+        </w:rPr>
+        <w:t xml:space="preserve"> SPANISH VOCABULARY</w:t>
+      </w:r>
+      <w:r>
+        <w:rPr>
+          <w:lang w:val="es-AR"/>
+        </w:rPr>
+        <w:t xml:space="preserve">: </w:t>
+      </w:r>
+      <w:r>
+        <w:rPr>
+          <w:b/>
+          <w:bCs/>
+          <w:lang w:val="es-AR"/>
+        </w:rPr>
+        <w:t>Materiales de vanadio para frenar el creciente coste de las pantallas de móvil</w:t>
+      </w:r>
+    </w:p>
+    <w:p>
+      <w:pPr>
+        <w:pStyle w:val="Textonotapie"/>
+        <w:rPr>
+          <w:lang w:val="es-AR"/>
+        </w:rPr>
+      </w:pPr>
+      <w:r>
+        <w:rPr>
+          <w:lang w:val="es-AR"/>
+        </w:rPr>
+        <w:t xml:space="preserve">Ingenieros y científicos de la universidad Penn </w:t>
+      </w:r>
+      <w:proofErr w:type="spellStart"/>
+      <w:r>
+        <w:rPr>
+          <w:lang w:val="es-AR"/>
+        </w:rPr>
+        <w:t>State</w:t>
+      </w:r>
+      <w:proofErr w:type="spellEnd"/>
+      <w:r>
+        <w:rPr>
+          <w:lang w:val="es-AR"/>
+        </w:rPr>
+        <w:t xml:space="preserve"> (EE.UU.) han comprobado que el vanadato de estroncio y el vanadato de calcio podrían sustituir de forma eficiente y barata al óxido de indio y estaño en la fabricación de pantallas, como las de los teléfonos móviles. El coste del indio no para de subir, y el vanadio es 20 veces más barato. </w:t>
+      </w:r>
+    </w:p>
+    <w:p>
+      <w:pPr>
+        <w:pStyle w:val="Textonotapie"/>
+        <w:rPr>
+          <w:lang w:val="es-AR"/>
+        </w:rPr>
+      </w:pPr>
+      <w:r>
+        <w:rPr>
+          <w:lang w:val="es-AR"/>
+        </w:rPr>
+        <w:t xml:space="preserve">Un nuevo material que es altamente transparente y conductor de la electricidad podría hacer más eficientes y asequibles las pantallas grandes, las pantallas táctiles y las células solares, según un estudio de científicos e ingenieros de materiales de la universidad Penn </w:t>
+      </w:r>
+      <w:proofErr w:type="spellStart"/>
+      <w:r>
+        <w:rPr>
+          <w:lang w:val="es-AR"/>
+        </w:rPr>
+        <w:t>State</w:t>
+      </w:r>
+      <w:proofErr w:type="spellEnd"/>
+      <w:r>
+        <w:rPr>
+          <w:lang w:val="es-AR"/>
+        </w:rPr>
+        <w:t xml:space="preserve"> (Pensilvania, EE.UU.).</w:t>
+      </w:r>
+    </w:p>
+    <w:p>
+      <w:pPr>
+        <w:pStyle w:val="Textonotapie"/>
+        <w:rPr>
+          <w:lang w:val="es-AR"/>
+        </w:rPr>
+      </w:pPr>
+      <w:r>
+        <w:rPr>
+          <w:lang w:val="es-AR"/>
+        </w:rPr>
+        <w:t>El óxido de indio y estaño (ITO, por sus siglas en inglés), conductor transparente que se utiliza en más del 90 por ciento del mercado de pantallas, ha sido el material dominante durante los últimos 60 años. Pero en la última década, el precio de indio ha aumentado drásticamente.</w:t>
+      </w:r>
+    </w:p>
+    <w:p>
+      <w:pPr>
+        <w:pStyle w:val="Textonotapie"/>
+        <w:rPr>
+          <w:lang w:val="es-AR"/>
+        </w:rPr>
+      </w:pPr>
+      <w:r>
+        <w:rPr>
+          <w:lang w:val="es-AR"/>
+        </w:rPr>
+        <w:t>Los monitores y módulos de pantalla táctil se han convertido en el principal factor de coste de los dispositivos móviles, como los teléfonos inteligentes y las tabletas, representando cerca del 40 por ciento del coste. Mientras que los chips de memoria y los procesadores se vuelven más baratos, a raíz de la Ley de Moore, las pantallas se vuelven más caras de generación en generación.</w:t>
+      </w:r>
+    </w:p>
+    <w:p>
+      <w:pPr>
+        <w:pStyle w:val="Textonotapie"/>
+        <w:rPr>
+          <w:lang w:val="es-AR"/>
+        </w:rPr>
+      </w:pPr>
+      <w:r>
+        <w:rPr>
+          <w:lang w:val="es-AR"/>
+        </w:rPr>
+        <w:t>Los fabricantes han buscado una posible sustitución del ITO, pero hasta ahora, nada ha alcanzado la combinación que ofrece de transparencia óptica, conductividad eléctrica y facilidad de fabricación.</w:t>
+      </w:r>
+    </w:p>
+    <w:p>
+      <w:pPr>
+        <w:pStyle w:val="Textonotapie"/>
+        <w:rPr>
+          <w:lang w:val="es-AR"/>
+        </w:rPr>
+      </w:pPr>
+      <w:r>
+        <w:rPr>
+          <w:lang w:val="es-AR"/>
+        </w:rPr>
+        <w:t xml:space="preserve">En un artículo que aparece en línea en </w:t>
+      </w:r>
+      <w:proofErr w:type="spellStart"/>
+      <w:r>
+        <w:rPr>
+          <w:lang w:val="es-AR"/>
+        </w:rPr>
+        <w:t>Nature</w:t>
+      </w:r>
+      <w:proofErr w:type="spellEnd"/>
+      <w:r>
+        <w:rPr>
+          <w:lang w:val="es-AR"/>
+        </w:rPr>
+        <w:t xml:space="preserve"> </w:t>
+      </w:r>
+      <w:proofErr w:type="spellStart"/>
+      <w:r>
+        <w:rPr>
+          <w:lang w:val="es-AR"/>
+        </w:rPr>
+        <w:t>Materials</w:t>
+      </w:r>
+      <w:proofErr w:type="spellEnd"/>
+      <w:r>
+        <w:rPr>
+          <w:lang w:val="es-AR"/>
+        </w:rPr>
+        <w:t xml:space="preserve">, </w:t>
+      </w:r>
+      <w:proofErr w:type="spellStart"/>
+      <w:r>
+        <w:rPr>
+          <w:lang w:val="es-AR"/>
+        </w:rPr>
+        <w:t>Roman</w:t>
+      </w:r>
+      <w:proofErr w:type="spellEnd"/>
+      <w:r>
+        <w:rPr>
+          <w:lang w:val="es-AR"/>
+        </w:rPr>
+        <w:t xml:space="preserve"> Engel-Herbert, profesor asistente de ciencia e ingeniería de los materiales, y su equipo, informan de una nueva estrategia de diseño que aborda el problema desde un ángulo diferente. Los investigadores utilizan películas delgadas (10 nanómetros de espesor) de una clase inusual de materiales -llamados metales correlacionados- en los que los electrones fluyen como un líquido.</w:t>
+      </w:r>
+    </w:p>
+    <w:p>
+      <w:pPr>
+        <w:pStyle w:val="Textonotapie"/>
+        <w:rPr>
+          <w:lang w:val="es-AR"/>
+        </w:rPr>
+      </w:pPr>
+      <w:r>
+        <w:rPr>
+          <w:lang w:val="es-AR"/>
+        </w:rPr>
+        <w:t>Mientras que, en la mayoría de los metales convencionales, tales como cobre, oro, aluminio o plata, los electrones fluyen como un gas, en los metales correlacionados, tales como vanadato de estroncio y vanadato de calcio, se mueven como un líquido. En este trabajo, los autores explican por qué estos metales correlacionados muestran una alta transparencia óptica a pesar de su alta conductividad, similar a la de los metales.</w:t>
+      </w:r>
+    </w:p>
+    <w:p>
+      <w:pPr>
+        <w:pStyle w:val="Textonotapie"/>
+        <w:rPr>
+          <w:lang w:val="es-AR"/>
+        </w:rPr>
+      </w:pPr>
+      <w:r>
+        <w:rPr>
+          <w:lang w:val="es-AR"/>
+        </w:rPr>
+        <w:t xml:space="preserve">«Estamos tratando de hacer transparentes los metales cambiando la masa efectiva de sus electrones», dice Engel-Herbert en la nota de prensa de Penn </w:t>
+      </w:r>
+      <w:proofErr w:type="spellStart"/>
+      <w:r>
+        <w:rPr>
+          <w:lang w:val="es-AR"/>
+        </w:rPr>
+        <w:t>State</w:t>
+      </w:r>
+      <w:proofErr w:type="spellEnd"/>
+      <w:r>
+        <w:rPr>
+          <w:lang w:val="es-AR"/>
+        </w:rPr>
+        <w:t>. «Lo estamos haciendo eligiendo materiales en los que la interacción electrostática entre los electrones de carga negativa sea muy grande en comparación con su energía cinética (de movimiento). Como resultado de este fuerte efecto de correlación de los electrones, los electrones se sienten entre sí y se comportan como un líquido en lugar de como un gas de partículas que no interactúan. Este líquido de electrones sigue siendo altamente conductor, pero cuando proyectas luz sobre él, se vuelve menos reflectante, y por lo tanto mucho más transparente».</w:t>
       </w:r>
     </w:p>
   </w:footnote>
@@ -8622,15 +8344,14 @@
     <w:rPrDefault>
       <w:rPr>
         <w:rFonts w:asciiTheme="minorHAnsi" w:eastAsiaTheme="minorEastAsia" w:hAnsiTheme="minorHAnsi" w:cstheme="minorBidi"/>
-        <w:sz w:val="22"/>
-        <w:szCs w:val="22"/>
+        <w:sz w:val="21"/>
+        <w:szCs w:val="21"/>
         <w:lang w:val="en-US" w:eastAsia="en-US" w:bidi="ar-SA"/>
       </w:rPr>
     </w:rPrDefault>
     <w:pPrDefault>
       <w:pPr>
-        <w:spacing w:after="160" w:line="252" w:lineRule="auto"/>
-        <w:jc w:val="both"/>
+        <w:spacing w:after="120" w:line="276" w:lineRule="auto"/>
       </w:pPr>
     </w:pPrDefault>
   </w:docDefaults>
@@ -9015,10 +8736,7 @@
   <w:style w:type="paragraph" w:default="1" w:styleId="Normal">
     <w:name w:val="Normal"/>
     <w:qFormat/>
-    <w:rsid w:val="00A5249A"/>
-    <w:pPr>
-      <w:spacing w:after="120" w:line="240" w:lineRule="auto"/>
-    </w:pPr>
+    <w:rsid w:val="005E5C5E"/>
   </w:style>
   <w:style w:type="paragraph" w:styleId="Ttulo1">
     <w:name w:val="heading 1"/>
@@ -9027,22 +8745,20 @@
     <w:link w:val="Ttulo1Car"/>
     <w:uiPriority w:val="9"/>
     <w:qFormat/>
-    <w:rsid w:val="00D170B1"/>
+    <w:rsid w:val="005E5C5E"/>
     <w:pPr>
       <w:keepNext/>
       <w:keepLines/>
       <w:pageBreakBefore/>
-      <w:spacing w:before="320" w:after="40"/>
+      <w:spacing w:before="320" w:after="80"/>
+      <w:jc w:val="center"/>
       <w:outlineLvl w:val="0"/>
     </w:pPr>
     <w:rPr>
       <w:rFonts w:asciiTheme="majorHAnsi" w:eastAsiaTheme="majorEastAsia" w:hAnsiTheme="majorHAnsi" w:cstheme="majorBidi"/>
-      <w:b/>
-      <w:bCs/>
-      <w:caps/>
-      <w:spacing w:val="4"/>
-      <w:sz w:val="28"/>
-      <w:szCs w:val="28"/>
+      <w:color w:val="AA610D" w:themeColor="accent1" w:themeShade="BF"/>
+      <w:sz w:val="40"/>
+      <w:szCs w:val="40"/>
     </w:rPr>
   </w:style>
   <w:style w:type="paragraph" w:styleId="Ttulo2">
@@ -9051,21 +8767,21 @@
     <w:next w:val="Normal"/>
     <w:link w:val="Ttulo2Car"/>
     <w:uiPriority w:val="9"/>
+    <w:semiHidden/>
     <w:unhideWhenUsed/>
     <w:qFormat/>
-    <w:rsid w:val="002F4BCF"/>
+    <w:rsid w:val="005E5C5E"/>
     <w:pPr>
       <w:keepNext/>
       <w:keepLines/>
-      <w:spacing w:before="120" w:after="0"/>
+      <w:spacing w:before="160" w:after="40"/>
+      <w:jc w:val="center"/>
       <w:outlineLvl w:val="1"/>
     </w:pPr>
     <w:rPr>
       <w:rFonts w:asciiTheme="majorHAnsi" w:eastAsiaTheme="majorEastAsia" w:hAnsiTheme="majorHAnsi" w:cstheme="majorBidi"/>
-      <w:b/>
-      <w:bCs/>
-      <w:sz w:val="28"/>
-      <w:szCs w:val="28"/>
+      <w:sz w:val="32"/>
+      <w:szCs w:val="32"/>
     </w:rPr>
   </w:style>
   <w:style w:type="paragraph" w:styleId="Ttulo3">
@@ -9074,20 +8790,20 @@
     <w:next w:val="Normal"/>
     <w:link w:val="Ttulo3Car"/>
     <w:uiPriority w:val="9"/>
+    <w:semiHidden/>
     <w:unhideWhenUsed/>
     <w:qFormat/>
-    <w:rsid w:val="002F4BCF"/>
+    <w:rsid w:val="005E5C5E"/>
     <w:pPr>
       <w:keepNext/>
       <w:keepLines/>
-      <w:spacing w:before="120" w:after="0"/>
+      <w:spacing w:before="160"/>
       <w:outlineLvl w:val="2"/>
     </w:pPr>
     <w:rPr>
       <w:rFonts w:asciiTheme="majorHAnsi" w:eastAsiaTheme="majorEastAsia" w:hAnsiTheme="majorHAnsi" w:cstheme="majorBidi"/>
-      <w:spacing w:val="4"/>
-      <w:sz w:val="24"/>
-      <w:szCs w:val="24"/>
+      <w:sz w:val="32"/>
+      <w:szCs w:val="32"/>
     </w:rPr>
   </w:style>
   <w:style w:type="paragraph" w:styleId="Ttulo4">
@@ -9096,21 +8812,22 @@
     <w:next w:val="Normal"/>
     <w:link w:val="Ttulo4Car"/>
     <w:uiPriority w:val="9"/>
+    <w:semiHidden/>
     <w:unhideWhenUsed/>
     <w:qFormat/>
-    <w:rsid w:val="002F4BCF"/>
+    <w:rsid w:val="005E5C5E"/>
     <w:pPr>
       <w:keepNext/>
       <w:keepLines/>
-      <w:spacing w:before="120" w:after="0"/>
+      <w:spacing w:before="80"/>
       <w:outlineLvl w:val="3"/>
     </w:pPr>
     <w:rPr>
       <w:rFonts w:asciiTheme="majorHAnsi" w:eastAsiaTheme="majorEastAsia" w:hAnsiTheme="majorHAnsi" w:cstheme="majorBidi"/>
       <w:i/>
       <w:iCs/>
-      <w:sz w:val="24"/>
-      <w:szCs w:val="24"/>
+      <w:sz w:val="30"/>
+      <w:szCs w:val="30"/>
     </w:rPr>
   </w:style>
   <w:style w:type="paragraph" w:styleId="Ttulo5">
@@ -9122,17 +8839,17 @@
     <w:semiHidden/>
     <w:unhideWhenUsed/>
     <w:qFormat/>
-    <w:rsid w:val="002F4BCF"/>
+    <w:rsid w:val="005E5C5E"/>
     <w:pPr>
       <w:keepNext/>
       <w:keepLines/>
-      <w:spacing w:before="120" w:after="0"/>
+      <w:spacing w:before="40"/>
       <w:outlineLvl w:val="4"/>
     </w:pPr>
     <w:rPr>
       <w:rFonts w:asciiTheme="majorHAnsi" w:eastAsiaTheme="majorEastAsia" w:hAnsiTheme="majorHAnsi" w:cstheme="majorBidi"/>
-      <w:b/>
-      <w:bCs/>
+      <w:sz w:val="28"/>
+      <w:szCs w:val="28"/>
     </w:rPr>
   </w:style>
   <w:style w:type="paragraph" w:styleId="Ttulo6">
@@ -9144,19 +8861,19 @@
     <w:semiHidden/>
     <w:unhideWhenUsed/>
     <w:qFormat/>
-    <w:rsid w:val="002F4BCF"/>
+    <w:rsid w:val="005E5C5E"/>
     <w:pPr>
       <w:keepNext/>
       <w:keepLines/>
-      <w:spacing w:before="120" w:after="0"/>
+      <w:spacing w:before="40"/>
       <w:outlineLvl w:val="5"/>
     </w:pPr>
     <w:rPr>
       <w:rFonts w:asciiTheme="majorHAnsi" w:eastAsiaTheme="majorEastAsia" w:hAnsiTheme="majorHAnsi" w:cstheme="majorBidi"/>
-      <w:b/>
-      <w:bCs/>
       <w:i/>
       <w:iCs/>
+      <w:sz w:val="26"/>
+      <w:szCs w:val="26"/>
     </w:rPr>
   </w:style>
   <w:style w:type="paragraph" w:styleId="Ttulo7">
@@ -9168,16 +8885,17 @@
     <w:semiHidden/>
     <w:unhideWhenUsed/>
     <w:qFormat/>
-    <w:rsid w:val="002F4BCF"/>
+    <w:rsid w:val="005E5C5E"/>
     <w:pPr>
       <w:keepNext/>
       <w:keepLines/>
-      <w:spacing w:before="120" w:after="0"/>
+      <w:spacing w:before="40"/>
       <w:outlineLvl w:val="6"/>
     </w:pPr>
     <w:rPr>
-      <w:i/>
-      <w:iCs/>
+      <w:rFonts w:asciiTheme="majorHAnsi" w:eastAsiaTheme="majorEastAsia" w:hAnsiTheme="majorHAnsi" w:cstheme="majorBidi"/>
+      <w:sz w:val="24"/>
+      <w:szCs w:val="24"/>
     </w:rPr>
   </w:style>
   <w:style w:type="paragraph" w:styleId="Ttulo8">
@@ -9189,16 +8907,19 @@
     <w:semiHidden/>
     <w:unhideWhenUsed/>
     <w:qFormat/>
-    <w:rsid w:val="002F4BCF"/>
+    <w:rsid w:val="005E5C5E"/>
     <w:pPr>
       <w:keepNext/>
       <w:keepLines/>
-      <w:spacing w:before="120" w:after="0"/>
+      <w:spacing w:before="40"/>
       <w:outlineLvl w:val="7"/>
     </w:pPr>
     <w:rPr>
-      <w:b/>
-      <w:bCs/>
+      <w:rFonts w:asciiTheme="majorHAnsi" w:eastAsiaTheme="majorEastAsia" w:hAnsiTheme="majorHAnsi" w:cstheme="majorBidi"/>
+      <w:i/>
+      <w:iCs/>
+      <w:sz w:val="22"/>
+      <w:szCs w:val="22"/>
     </w:rPr>
   </w:style>
   <w:style w:type="paragraph" w:styleId="Ttulo9">
@@ -9210,14 +8931,16 @@
     <w:semiHidden/>
     <w:unhideWhenUsed/>
     <w:qFormat/>
-    <w:rsid w:val="002F4BCF"/>
+    <w:rsid w:val="005E5C5E"/>
     <w:pPr>
       <w:keepNext/>
       <w:keepLines/>
-      <w:spacing w:before="120" w:after="0"/>
+      <w:spacing w:before="40"/>
       <w:outlineLvl w:val="8"/>
     </w:pPr>
     <w:rPr>
+      <w:b/>
+      <w:bCs/>
       <w:i/>
       <w:iCs/>
     </w:rPr>
@@ -9225,6 +8948,7 @@
   <w:style w:type="character" w:default="1" w:styleId="Fuentedeprrafopredeter">
     <w:name w:val="Default Paragraph Font"/>
     <w:uiPriority w:val="1"/>
+    <w:semiHidden/>
     <w:unhideWhenUsed/>
   </w:style>
   <w:style w:type="table" w:default="1" w:styleId="Tablanormal">
@@ -9355,15 +9079,12 @@
     <w:basedOn w:val="Fuentedeprrafopredeter"/>
     <w:link w:val="Ttulo1"/>
     <w:uiPriority w:val="9"/>
-    <w:rsid w:val="00D170B1"/>
+    <w:rsid w:val="005E5C5E"/>
     <w:rPr>
       <w:rFonts w:asciiTheme="majorHAnsi" w:eastAsiaTheme="majorEastAsia" w:hAnsiTheme="majorHAnsi" w:cstheme="majorBidi"/>
-      <w:b/>
-      <w:bCs/>
-      <w:caps/>
-      <w:spacing w:val="4"/>
-      <w:sz w:val="28"/>
-      <w:szCs w:val="28"/>
+      <w:color w:val="AA610D" w:themeColor="accent1" w:themeShade="BF"/>
+      <w:sz w:val="40"/>
+      <w:szCs w:val="40"/>
     </w:rPr>
   </w:style>
   <w:style w:type="character" w:customStyle="1" w:styleId="Ttulo2Car">
@@ -9371,13 +9092,12 @@
     <w:basedOn w:val="Fuentedeprrafopredeter"/>
     <w:link w:val="Ttulo2"/>
     <w:uiPriority w:val="9"/>
-    <w:rsid w:val="002F4BCF"/>
+    <w:semiHidden/>
+    <w:rsid w:val="005E5C5E"/>
     <w:rPr>
       <w:rFonts w:asciiTheme="majorHAnsi" w:eastAsiaTheme="majorEastAsia" w:hAnsiTheme="majorHAnsi" w:cstheme="majorBidi"/>
-      <w:b/>
-      <w:bCs/>
-      <w:sz w:val="28"/>
-      <w:szCs w:val="28"/>
+      <w:sz w:val="32"/>
+      <w:szCs w:val="32"/>
     </w:rPr>
   </w:style>
   <w:style w:type="character" w:customStyle="1" w:styleId="Ttulo3Car">
@@ -9385,12 +9105,12 @@
     <w:basedOn w:val="Fuentedeprrafopredeter"/>
     <w:link w:val="Ttulo3"/>
     <w:uiPriority w:val="9"/>
-    <w:rsid w:val="002F4BCF"/>
+    <w:semiHidden/>
+    <w:rsid w:val="005E5C5E"/>
     <w:rPr>
       <w:rFonts w:asciiTheme="majorHAnsi" w:eastAsiaTheme="majorEastAsia" w:hAnsiTheme="majorHAnsi" w:cstheme="majorBidi"/>
-      <w:spacing w:val="4"/>
-      <w:sz w:val="24"/>
-      <w:szCs w:val="24"/>
+      <w:sz w:val="32"/>
+      <w:szCs w:val="32"/>
     </w:rPr>
   </w:style>
   <w:style w:type="character" w:customStyle="1" w:styleId="Ttulo4Car">
@@ -9398,13 +9118,14 @@
     <w:basedOn w:val="Fuentedeprrafopredeter"/>
     <w:link w:val="Ttulo4"/>
     <w:uiPriority w:val="9"/>
-    <w:rsid w:val="002F4BCF"/>
+    <w:semiHidden/>
+    <w:rsid w:val="005E5C5E"/>
     <w:rPr>
       <w:rFonts w:asciiTheme="majorHAnsi" w:eastAsiaTheme="majorEastAsia" w:hAnsiTheme="majorHAnsi" w:cstheme="majorBidi"/>
       <w:i/>
       <w:iCs/>
-      <w:sz w:val="24"/>
-      <w:szCs w:val="24"/>
+      <w:sz w:val="30"/>
+      <w:szCs w:val="30"/>
     </w:rPr>
   </w:style>
   <w:style w:type="character" w:customStyle="1" w:styleId="Ttulo5Car">
@@ -9413,11 +9134,11 @@
     <w:link w:val="Ttulo5"/>
     <w:uiPriority w:val="9"/>
     <w:semiHidden/>
-    <w:rsid w:val="002F4BCF"/>
+    <w:rsid w:val="005E5C5E"/>
     <w:rPr>
       <w:rFonts w:asciiTheme="majorHAnsi" w:eastAsiaTheme="majorEastAsia" w:hAnsiTheme="majorHAnsi" w:cstheme="majorBidi"/>
-      <w:b/>
-      <w:bCs/>
+      <w:sz w:val="28"/>
+      <w:szCs w:val="28"/>
     </w:rPr>
   </w:style>
   <w:style w:type="character" w:customStyle="1" w:styleId="Ttulo6Car">
@@ -9426,13 +9147,13 @@
     <w:link w:val="Ttulo6"/>
     <w:uiPriority w:val="9"/>
     <w:semiHidden/>
-    <w:rsid w:val="002F4BCF"/>
+    <w:rsid w:val="005E5C5E"/>
     <w:rPr>
       <w:rFonts w:asciiTheme="majorHAnsi" w:eastAsiaTheme="majorEastAsia" w:hAnsiTheme="majorHAnsi" w:cstheme="majorBidi"/>
-      <w:b/>
-      <w:bCs/>
       <w:i/>
       <w:iCs/>
+      <w:sz w:val="26"/>
+      <w:szCs w:val="26"/>
     </w:rPr>
   </w:style>
   <w:style w:type="character" w:customStyle="1" w:styleId="Ttulo7Car">
@@ -9441,10 +9162,11 @@
     <w:link w:val="Ttulo7"/>
     <w:uiPriority w:val="9"/>
     <w:semiHidden/>
-    <w:rsid w:val="002F4BCF"/>
+    <w:rsid w:val="005E5C5E"/>
     <w:rPr>
-      <w:i/>
-      <w:iCs/>
+      <w:rFonts w:asciiTheme="majorHAnsi" w:eastAsiaTheme="majorEastAsia" w:hAnsiTheme="majorHAnsi" w:cstheme="majorBidi"/>
+      <w:sz w:val="24"/>
+      <w:szCs w:val="24"/>
     </w:rPr>
   </w:style>
   <w:style w:type="character" w:customStyle="1" w:styleId="Ttulo8Car">
@@ -9453,10 +9175,13 @@
     <w:link w:val="Ttulo8"/>
     <w:uiPriority w:val="9"/>
     <w:semiHidden/>
-    <w:rsid w:val="002F4BCF"/>
+    <w:rsid w:val="005E5C5E"/>
     <w:rPr>
-      <w:b/>
-      <w:bCs/>
+      <w:rFonts w:asciiTheme="majorHAnsi" w:eastAsiaTheme="majorEastAsia" w:hAnsiTheme="majorHAnsi" w:cstheme="majorBidi"/>
+      <w:i/>
+      <w:iCs/>
+      <w:sz w:val="22"/>
+      <w:szCs w:val="22"/>
     </w:rPr>
   </w:style>
   <w:style w:type="character" w:customStyle="1" w:styleId="Ttulo9Car">
@@ -9465,8 +9190,10 @@
     <w:link w:val="Ttulo9"/>
     <w:uiPriority w:val="9"/>
     <w:semiHidden/>
-    <w:rsid w:val="002F4BCF"/>
+    <w:rsid w:val="005E5C5E"/>
     <w:rPr>
+      <w:b/>
+      <w:bCs/>
       <w:i/>
       <w:iCs/>
     </w:rPr>
@@ -9476,14 +9203,16 @@
     <w:basedOn w:val="Normal"/>
     <w:next w:val="Normal"/>
     <w:uiPriority w:val="35"/>
+    <w:semiHidden/>
     <w:unhideWhenUsed/>
     <w:qFormat/>
-    <w:rsid w:val="002F4BCF"/>
+    <w:rsid w:val="005E5C5E"/>
     <w:rPr>
       <w:b/>
       <w:bCs/>
-      <w:sz w:val="18"/>
-      <w:szCs w:val="18"/>
+      <w:color w:val="404040" w:themeColor="text1" w:themeTint="BF"/>
+      <w:sz w:val="16"/>
+      <w:szCs w:val="16"/>
     </w:rPr>
   </w:style>
   <w:style w:type="paragraph" w:styleId="Ttulo">
@@ -9493,19 +9222,23 @@
     <w:link w:val="TtuloCar"/>
     <w:uiPriority w:val="10"/>
     <w:qFormat/>
-    <w:rsid w:val="002F4BCF"/>
+    <w:rsid w:val="005E5C5E"/>
     <w:pPr>
-      <w:spacing w:after="0"/>
+      <w:pBdr>
+        <w:top w:val="single" w:sz="6" w:space="8" w:color="865640" w:themeColor="accent3"/>
+        <w:bottom w:val="single" w:sz="6" w:space="8" w:color="865640" w:themeColor="accent3"/>
+      </w:pBdr>
+      <w:spacing w:after="400"/>
       <w:contextualSpacing/>
       <w:jc w:val="center"/>
     </w:pPr>
     <w:rPr>
       <w:rFonts w:asciiTheme="majorHAnsi" w:eastAsiaTheme="majorEastAsia" w:hAnsiTheme="majorHAnsi" w:cstheme="majorBidi"/>
-      <w:b/>
-      <w:bCs/>
-      <w:spacing w:val="-7"/>
-      <w:sz w:val="48"/>
-      <w:szCs w:val="48"/>
+      <w:caps/>
+      <w:color w:val="637052" w:themeColor="text2"/>
+      <w:spacing w:val="30"/>
+      <w:sz w:val="72"/>
+      <w:szCs w:val="72"/>
     </w:rPr>
   </w:style>
   <w:style w:type="character" w:customStyle="1" w:styleId="TtuloCar">
@@ -9513,14 +9246,14 @@
     <w:basedOn w:val="Fuentedeprrafopredeter"/>
     <w:link w:val="Ttulo"/>
     <w:uiPriority w:val="10"/>
-    <w:rsid w:val="002F4BCF"/>
+    <w:rsid w:val="005E5C5E"/>
     <w:rPr>
       <w:rFonts w:asciiTheme="majorHAnsi" w:eastAsiaTheme="majorEastAsia" w:hAnsiTheme="majorHAnsi" w:cstheme="majorBidi"/>
-      <w:b/>
-      <w:bCs/>
-      <w:spacing w:val="-7"/>
-      <w:sz w:val="48"/>
-      <w:szCs w:val="48"/>
+      <w:caps/>
+      <w:color w:val="637052" w:themeColor="text2"/>
+      <w:spacing w:val="30"/>
+      <w:sz w:val="72"/>
+      <w:szCs w:val="72"/>
     </w:rPr>
   </w:style>
   <w:style w:type="paragraph" w:styleId="Subttulo">
@@ -9530,18 +9263,17 @@
     <w:link w:val="SubttuloCar"/>
     <w:uiPriority w:val="11"/>
     <w:qFormat/>
-    <w:rsid w:val="002F4BCF"/>
+    <w:rsid w:val="005E5C5E"/>
     <w:pPr>
       <w:numPr>
         <w:ilvl w:val="1"/>
       </w:numPr>
-      <w:spacing w:after="240"/>
       <w:jc w:val="center"/>
     </w:pPr>
     <w:rPr>
-      <w:rFonts w:asciiTheme="majorHAnsi" w:eastAsiaTheme="majorEastAsia" w:hAnsiTheme="majorHAnsi" w:cstheme="majorBidi"/>
-      <w:sz w:val="24"/>
-      <w:szCs w:val="24"/>
+      <w:color w:val="637052" w:themeColor="text2"/>
+      <w:sz w:val="28"/>
+      <w:szCs w:val="28"/>
     </w:rPr>
   </w:style>
   <w:style w:type="character" w:customStyle="1" w:styleId="SubttuloCar">
@@ -9549,11 +9281,11 @@
     <w:basedOn w:val="Fuentedeprrafopredeter"/>
     <w:link w:val="Subttulo"/>
     <w:uiPriority w:val="11"/>
-    <w:rsid w:val="002F4BCF"/>
+    <w:rsid w:val="005E5C5E"/>
     <w:rPr>
-      <w:rFonts w:asciiTheme="majorHAnsi" w:eastAsiaTheme="majorEastAsia" w:hAnsiTheme="majorHAnsi" w:cstheme="majorBidi"/>
-      <w:sz w:val="24"/>
-      <w:szCs w:val="24"/>
+      <w:color w:val="637052" w:themeColor="text2"/>
+      <w:sz w:val="28"/>
+      <w:szCs w:val="28"/>
     </w:rPr>
   </w:style>
   <w:style w:type="character" w:styleId="Textoennegrita">
@@ -9561,11 +9293,10 @@
     <w:basedOn w:val="Fuentedeprrafopredeter"/>
     <w:uiPriority w:val="22"/>
     <w:qFormat/>
-    <w:rsid w:val="002F4BCF"/>
+    <w:rsid w:val="005E5C5E"/>
     <w:rPr>
       <w:b/>
       <w:bCs/>
-      <w:color w:val="auto"/>
     </w:rPr>
   </w:style>
   <w:style w:type="character" w:styleId="nfasis">
@@ -9573,11 +9304,11 @@
     <w:basedOn w:val="Fuentedeprrafopredeter"/>
     <w:uiPriority w:val="20"/>
     <w:qFormat/>
-    <w:rsid w:val="002F4BCF"/>
+    <w:rsid w:val="005E5C5E"/>
     <w:rPr>
       <w:i/>
       <w:iCs/>
-      <w:color w:val="auto"/>
+      <w:color w:val="000000" w:themeColor="text1"/>
     </w:rPr>
   </w:style>
   <w:style w:type="paragraph" w:styleId="Cita">
@@ -9587,16 +9318,16 @@
     <w:link w:val="CitaCar"/>
     <w:uiPriority w:val="29"/>
     <w:qFormat/>
-    <w:rsid w:val="002F4BCF"/>
+    <w:rsid w:val="005E5C5E"/>
     <w:pPr>
-      <w:spacing w:before="200" w:line="264" w:lineRule="auto"/>
-      <w:ind w:left="864" w:right="864"/>
+      <w:spacing w:before="160"/>
+      <w:ind w:left="720" w:right="720"/>
       <w:jc w:val="center"/>
     </w:pPr>
     <w:rPr>
-      <w:rFonts w:asciiTheme="majorHAnsi" w:eastAsiaTheme="majorEastAsia" w:hAnsiTheme="majorHAnsi" w:cstheme="majorBidi"/>
       <w:i/>
       <w:iCs/>
+      <w:color w:val="644030" w:themeColor="accent3" w:themeShade="BF"/>
       <w:sz w:val="24"/>
       <w:szCs w:val="24"/>
     </w:rPr>
@@ -9606,11 +9337,11 @@
     <w:basedOn w:val="Fuentedeprrafopredeter"/>
     <w:link w:val="Cita"/>
     <w:uiPriority w:val="29"/>
-    <w:rsid w:val="002F4BCF"/>
+    <w:rsid w:val="005E5C5E"/>
     <w:rPr>
-      <w:rFonts w:asciiTheme="majorHAnsi" w:eastAsiaTheme="majorEastAsia" w:hAnsiTheme="majorHAnsi" w:cstheme="majorBidi"/>
       <w:i/>
       <w:iCs/>
+      <w:color w:val="644030" w:themeColor="accent3" w:themeShade="BF"/>
       <w:sz w:val="24"/>
       <w:szCs w:val="24"/>
     </w:rPr>
@@ -9622,16 +9353,18 @@
     <w:link w:val="CitadestacadaCar"/>
     <w:uiPriority w:val="30"/>
     <w:qFormat/>
-    <w:rsid w:val="002F4BCF"/>
+    <w:rsid w:val="005E5C5E"/>
     <w:pPr>
-      <w:spacing w:before="100" w:beforeAutospacing="1" w:after="240"/>
+      <w:spacing w:before="160"/>
       <w:ind w:left="936" w:right="936"/>
       <w:jc w:val="center"/>
     </w:pPr>
     <w:rPr>
       <w:rFonts w:asciiTheme="majorHAnsi" w:eastAsiaTheme="majorEastAsia" w:hAnsiTheme="majorHAnsi" w:cstheme="majorBidi"/>
-      <w:sz w:val="26"/>
-      <w:szCs w:val="26"/>
+      <w:caps/>
+      <w:color w:val="AA610D" w:themeColor="accent1" w:themeShade="BF"/>
+      <w:sz w:val="28"/>
+      <w:szCs w:val="28"/>
     </w:rPr>
   </w:style>
   <w:style w:type="character" w:customStyle="1" w:styleId="CitadestacadaCar">
@@ -9639,11 +9372,13 @@
     <w:basedOn w:val="Fuentedeprrafopredeter"/>
     <w:link w:val="Citadestacada"/>
     <w:uiPriority w:val="30"/>
-    <w:rsid w:val="002F4BCF"/>
+    <w:rsid w:val="005E5C5E"/>
     <w:rPr>
       <w:rFonts w:asciiTheme="majorHAnsi" w:eastAsiaTheme="majorEastAsia" w:hAnsiTheme="majorHAnsi" w:cstheme="majorBidi"/>
-      <w:sz w:val="26"/>
-      <w:szCs w:val="26"/>
+      <w:caps/>
+      <w:color w:val="AA610D" w:themeColor="accent1" w:themeShade="BF"/>
+      <w:sz w:val="28"/>
+      <w:szCs w:val="28"/>
     </w:rPr>
   </w:style>
   <w:style w:type="character" w:styleId="nfasissutil">
@@ -9651,11 +9386,11 @@
     <w:basedOn w:val="Fuentedeprrafopredeter"/>
     <w:uiPriority w:val="19"/>
     <w:qFormat/>
-    <w:rsid w:val="002F4BCF"/>
+    <w:rsid w:val="005E5C5E"/>
     <w:rPr>
       <w:i/>
       <w:iCs/>
-      <w:color w:val="auto"/>
+      <w:color w:val="595959" w:themeColor="text1" w:themeTint="A6"/>
     </w:rPr>
   </w:style>
   <w:style w:type="character" w:styleId="nfasisintenso">
@@ -9663,7 +9398,7 @@
     <w:basedOn w:val="Fuentedeprrafopredeter"/>
     <w:uiPriority w:val="21"/>
     <w:qFormat/>
-    <w:rsid w:val="002F4BCF"/>
+    <w:rsid w:val="005E5C5E"/>
     <w:rPr>
       <w:b/>
       <w:bCs/>
@@ -9677,22 +9412,21 @@
     <w:link w:val="SinespaciadoCar"/>
     <w:uiPriority w:val="1"/>
     <w:qFormat/>
-    <w:rsid w:val="002F4BCF"/>
-    <w:pPr>
-      <w:spacing w:after="0" w:line="240" w:lineRule="auto"/>
-    </w:pPr>
+    <w:rsid w:val="005E5C5E"/>
   </w:style>
   <w:style w:type="character" w:styleId="Referenciaintensa">
     <w:name w:val="Intense Reference"/>
     <w:basedOn w:val="Fuentedeprrafopredeter"/>
     <w:uiPriority w:val="32"/>
     <w:qFormat/>
-    <w:rsid w:val="002F4BCF"/>
+    <w:rsid w:val="005E5C5E"/>
     <w:rPr>
       <w:b/>
       <w:bCs/>
+      <w:caps w:val="0"/>
       <w:smallCaps/>
       <w:color w:val="auto"/>
+      <w:spacing w:val="0"/>
       <w:u w:val="single"/>
     </w:rPr>
   </w:style>
@@ -9701,12 +9435,13 @@
     <w:basedOn w:val="Fuentedeprrafopredeter"/>
     <w:uiPriority w:val="33"/>
     <w:qFormat/>
-    <w:rsid w:val="002F4BCF"/>
+    <w:rsid w:val="005E5C5E"/>
     <w:rPr>
       <w:b/>
       <w:bCs/>
+      <w:caps w:val="0"/>
       <w:smallCaps/>
-      <w:color w:val="auto"/>
+      <w:spacing w:val="0"/>
     </w:rPr>
   </w:style>
   <w:style w:type="paragraph" w:styleId="TtuloTDC">
@@ -9717,7 +9452,7 @@
     <w:semiHidden/>
     <w:unhideWhenUsed/>
     <w:qFormat/>
-    <w:rsid w:val="002F4BCF"/>
+    <w:rsid w:val="005E5C5E"/>
     <w:pPr>
       <w:outlineLvl w:val="9"/>
     </w:pPr>
@@ -9734,10 +9469,12 @@
     <w:basedOn w:val="Fuentedeprrafopredeter"/>
     <w:uiPriority w:val="31"/>
     <w:qFormat/>
-    <w:rsid w:val="002F4BCF"/>
+    <w:rsid w:val="005E5C5E"/>
     <w:rPr>
+      <w:caps w:val="0"/>
       <w:smallCaps/>
-      <w:color w:val="auto"/>
+      <w:color w:val="404040" w:themeColor="text1" w:themeTint="BF"/>
+      <w:spacing w:val="0"/>
       <w:u w:val="single" w:color="7F7F7F" w:themeColor="text1" w:themeTint="80"/>
     </w:rPr>
   </w:style>
@@ -9767,7 +9504,7 @@
     <w:unhideWhenUsed/>
     <w:rsid w:val="00B90A99"/>
     <w:rPr>
-      <w:color w:val="0000FF" w:themeColor="hyperlink"/>
+      <w:color w:val="2998E3" w:themeColor="hyperlink"/>
       <w:u w:val="single"/>
     </w:rPr>
   </w:style>
@@ -9826,52 +9563,52 @@
 </file>
 
 <file path=word/theme/theme1.xml><?xml version="1.0" encoding="utf-8"?>
-<a:theme xmlns:a="http://schemas.openxmlformats.org/drawingml/2006/main" name="Office Theme">
+<a:theme xmlns:a="http://schemas.openxmlformats.org/drawingml/2006/main" name="Retrospección">
   <a:themeElements>
-    <a:clrScheme name="Office">
+    <a:clrScheme name="Retrospección">
       <a:dk1>
-        <a:sysClr val="windowText" lastClr="000000"/>
+        <a:srgbClr val="000000"/>
       </a:dk1>
       <a:lt1>
         <a:sysClr val="window" lastClr="FFFFFF"/>
       </a:lt1>
       <a:dk2>
-        <a:srgbClr val="1F497D"/>
+        <a:srgbClr val="637052"/>
       </a:dk2>
       <a:lt2>
-        <a:srgbClr val="EEECE1"/>
+        <a:srgbClr val="CCDDEA"/>
       </a:lt2>
       <a:accent1>
-        <a:srgbClr val="4F81BD"/>
+        <a:srgbClr val="E48312"/>
       </a:accent1>
       <a:accent2>
-        <a:srgbClr val="C0504D"/>
+        <a:srgbClr val="BD582C"/>
       </a:accent2>
       <a:accent3>
-        <a:srgbClr val="9BBB59"/>
+        <a:srgbClr val="865640"/>
       </a:accent3>
       <a:accent4>
-        <a:srgbClr val="8064A2"/>
+        <a:srgbClr val="9B8357"/>
       </a:accent4>
       <a:accent5>
-        <a:srgbClr val="4BACC6"/>
+        <a:srgbClr val="C2BC80"/>
       </a:accent5>
       <a:accent6>
-        <a:srgbClr val="F79646"/>
+        <a:srgbClr val="94A088"/>
       </a:accent6>
       <a:hlink>
-        <a:srgbClr val="0000FF"/>
+        <a:srgbClr val="2998E3"/>
       </a:hlink>
       <a:folHlink>
-        <a:srgbClr val="800080"/>
+        <a:srgbClr val="8C8C8C"/>
       </a:folHlink>
     </a:clrScheme>
-    <a:fontScheme name="Office">
+    <a:fontScheme name="Retrospección">
       <a:majorFont>
-        <a:latin typeface="Cambria"/>
+        <a:latin typeface="Calibri Light" panose="020F0302020204030204"/>
         <a:ea typeface=""/>
         <a:cs typeface=""/>
-        <a:font script="Jpan" typeface="ＭＳ ゴシック"/>
+        <a:font script="Jpan" typeface="ＭＳ Ｐゴシック"/>
         <a:font script="Hang" typeface="맑은 고딕"/>
         <a:font script="Hans" typeface="宋体"/>
         <a:font script="Hant" typeface="新細明體"/>
@@ -9900,12 +9637,13 @@
         <a:font script="Mong" typeface="Mongolian Baiti"/>
         <a:font script="Viet" typeface="Times New Roman"/>
         <a:font script="Uigh" typeface="Microsoft Uighur"/>
+        <a:font script="Geor" typeface="Sylfaen"/>
       </a:majorFont>
       <a:minorFont>
-        <a:latin typeface="Calibri"/>
+        <a:latin typeface="Calibri" panose="020F0502020204030204"/>
         <a:ea typeface=""/>
         <a:cs typeface=""/>
-        <a:font script="Jpan" typeface="ＭＳ 明朝"/>
+        <a:font script="Jpan" typeface="ＭＳ Ｐゴシック"/>
         <a:font script="Hang" typeface="맑은 고딕"/>
         <a:font script="Hans" typeface="宋体"/>
         <a:font script="Hant" typeface="新細明體"/>
@@ -9934,9 +9672,10 @@
         <a:font script="Mong" typeface="Mongolian Baiti"/>
         <a:font script="Viet" typeface="Arial"/>
         <a:font script="Uigh" typeface="Microsoft Uighur"/>
+        <a:font script="Geor" typeface="Sylfaen"/>
       </a:minorFont>
     </a:fontScheme>
-    <a:fmtScheme name="Office">
+    <a:fmtScheme name="Retrospección">
       <a:fillStyleLst>
         <a:solidFill>
           <a:schemeClr val="phClr"/>
@@ -9945,56 +9684,73 @@
           <a:gsLst>
             <a:gs pos="0">
               <a:schemeClr val="phClr">
-                <a:tint val="50000"/>
-                <a:satMod val="300000"/>
+                <a:tint val="65000"/>
+                <a:shade val="92000"/>
+                <a:satMod val="130000"/>
               </a:schemeClr>
             </a:gs>
-            <a:gs pos="35000">
+            <a:gs pos="45000">
               <a:schemeClr val="phClr">
-                <a:tint val="37000"/>
-                <a:satMod val="300000"/>
+                <a:tint val="60000"/>
+                <a:shade val="99000"/>
+                <a:satMod val="120000"/>
               </a:schemeClr>
             </a:gs>
             <a:gs pos="100000">
               <a:schemeClr val="phClr">
-                <a:tint val="15000"/>
-                <a:satMod val="350000"/>
+                <a:tint val="55000"/>
+                <a:satMod val="140000"/>
               </a:schemeClr>
             </a:gs>
           </a:gsLst>
-          <a:lin ang="16200000" scaled="1"/>
+          <a:path path="circle">
+            <a:fillToRect l="100000" t="100000" r="100000" b="100000"/>
+          </a:path>
         </a:gradFill>
         <a:gradFill rotWithShape="1">
           <a:gsLst>
             <a:gs pos="0">
               <a:schemeClr val="phClr">
-                <a:shade val="51000"/>
+                <a:shade val="85000"/>
                 <a:satMod val="130000"/>
               </a:schemeClr>
             </a:gs>
-            <a:gs pos="80000">
+            <a:gs pos="34000">
               <a:schemeClr val="phClr">
-                <a:shade val="93000"/>
+                <a:shade val="87000"/>
+                <a:satMod val="125000"/>
+              </a:schemeClr>
+            </a:gs>
+            <a:gs pos="70000">
+              <a:schemeClr val="phClr">
+                <a:tint val="100000"/>
+                <a:shade val="90000"/>
                 <a:satMod val="130000"/>
               </a:schemeClr>
             </a:gs>
             <a:gs pos="100000">
               <a:schemeClr val="phClr">
-                <a:shade val="94000"/>
-                <a:satMod val="135000"/>
+                <a:tint val="100000"/>
+                <a:shade val="100000"/>
+                <a:satMod val="110000"/>
               </a:schemeClr>
             </a:gs>
           </a:gsLst>
-          <a:lin ang="16200000" scaled="0"/>
+          <a:path path="circle">
+            <a:fillToRect l="100000" t="100000" r="100000" b="100000"/>
+          </a:path>
         </a:gradFill>
       </a:fillStyleLst>
       <a:lnStyleLst>
-        <a:ln w="9525" cap="flat" cmpd="sng" algn="ctr">
+        <a:ln w="12700" cap="flat" cmpd="sng" algn="ctr">
           <a:solidFill>
-            <a:schemeClr val="phClr">
-              <a:shade val="95000"/>
-              <a:satMod val="105000"/>
-            </a:schemeClr>
+            <a:schemeClr val="phClr"/>
+          </a:solidFill>
+          <a:prstDash val="solid"/>
+        </a:ln>
+        <a:ln w="15875" cap="flat" cmpd="sng" algn="ctr">
+          <a:solidFill>
+            <a:schemeClr val="phClr"/>
           </a:solidFill>
           <a:prstDash val="solid"/>
         </a:ln>
@@ -10004,37 +9760,25 @@
           </a:solidFill>
           <a:prstDash val="solid"/>
         </a:ln>
-        <a:ln w="38100" cap="flat" cmpd="sng" algn="ctr">
-          <a:solidFill>
-            <a:schemeClr val="phClr"/>
-          </a:solidFill>
-          <a:prstDash val="solid"/>
-        </a:ln>
       </a:lnStyleLst>
       <a:effectStyleLst>
         <a:effectStyle>
+          <a:effectLst/>
+        </a:effectStyle>
+        <a:effectStyle>
           <a:effectLst>
-            <a:outerShdw blurRad="40000" dist="20000" dir="5400000" rotWithShape="0">
+            <a:outerShdw blurRad="38100" dist="25400" dir="2700000" algn="br" rotWithShape="0">
               <a:srgbClr val="000000">
-                <a:alpha val="38000"/>
+                <a:alpha val="60000"/>
               </a:srgbClr>
             </a:outerShdw>
           </a:effectLst>
         </a:effectStyle>
         <a:effectStyle>
           <a:effectLst>
-            <a:outerShdw blurRad="40000" dist="23000" dir="5400000" rotWithShape="0">
+            <a:outerShdw blurRad="44450" dist="25400" dir="2700000" algn="br" rotWithShape="0">
               <a:srgbClr val="000000">
-                <a:alpha val="35000"/>
-              </a:srgbClr>
-            </a:outerShdw>
-          </a:effectLst>
-        </a:effectStyle>
-        <a:effectStyle>
-          <a:effectLst>
-            <a:outerShdw blurRad="40000" dist="23000" dir="5400000" rotWithShape="0">
-              <a:srgbClr val="000000">
-                <a:alpha val="35000"/>
+                <a:alpha val="60000"/>
               </a:srgbClr>
             </a:outerShdw>
           </a:effectLst>
@@ -10043,11 +9787,11 @@
               <a:rot lat="0" lon="0" rev="0"/>
             </a:camera>
             <a:lightRig rig="threePt" dir="t">
-              <a:rot lat="0" lon="0" rev="1200000"/>
+              <a:rot lat="0" lon="0" rev="19800000"/>
             </a:lightRig>
           </a:scene3d>
-          <a:sp3d>
-            <a:bevelT w="63500" h="25400"/>
+          <a:sp3d prstMaterial="flat">
+            <a:bevelT w="25400" h="31750"/>
           </a:sp3d>
         </a:effectStyle>
       </a:effectStyleLst>
@@ -10055,56 +9799,49 @@
         <a:solidFill>
           <a:schemeClr val="phClr"/>
         </a:solidFill>
+        <a:solidFill>
+          <a:schemeClr val="phClr">
+            <a:tint val="90000"/>
+            <a:shade val="97000"/>
+            <a:satMod val="130000"/>
+          </a:schemeClr>
+        </a:solidFill>
         <a:gradFill rotWithShape="1">
           <a:gsLst>
             <a:gs pos="0">
               <a:schemeClr val="phClr">
-                <a:tint val="40000"/>
-                <a:satMod val="350000"/>
+                <a:tint val="96000"/>
+                <a:shade val="99000"/>
+                <a:satMod val="140000"/>
               </a:schemeClr>
             </a:gs>
-            <a:gs pos="40000">
+            <a:gs pos="65000">
               <a:schemeClr val="phClr">
-                <a:tint val="45000"/>
-                <a:shade val="99000"/>
-                <a:satMod val="350000"/>
+                <a:tint val="100000"/>
+                <a:shade val="80000"/>
+                <a:satMod val="130000"/>
               </a:schemeClr>
             </a:gs>
             <a:gs pos="100000">
               <a:schemeClr val="phClr">
-                <a:shade val="20000"/>
-                <a:satMod val="255000"/>
+                <a:tint val="100000"/>
+                <a:shade val="48000"/>
+                <a:satMod val="120000"/>
               </a:schemeClr>
             </a:gs>
           </a:gsLst>
-          <a:path path="circle">
-            <a:fillToRect l="50000" t="-80000" r="50000" b="180000"/>
-          </a:path>
-        </a:gradFill>
-        <a:gradFill rotWithShape="1">
-          <a:gsLst>
-            <a:gs pos="0">
-              <a:schemeClr val="phClr">
-                <a:tint val="80000"/>
-                <a:satMod val="300000"/>
-              </a:schemeClr>
-            </a:gs>
-            <a:gs pos="100000">
-              <a:schemeClr val="phClr">
-                <a:shade val="30000"/>
-                <a:satMod val="200000"/>
-              </a:schemeClr>
-            </a:gs>
-          </a:gsLst>
-          <a:path path="circle">
-            <a:fillToRect l="50000" t="50000" r="50000" b="50000"/>
-          </a:path>
+          <a:lin ang="16200000" scaled="0"/>
         </a:gradFill>
       </a:bgFillStyleLst>
     </a:fmtScheme>
   </a:themeElements>
   <a:objectDefaults/>
   <a:extraClrSchemeLst/>
+  <a:extLst>
+    <a:ext uri="{05A4C25C-085E-4340-85A3-A5531E510DB2}">
+      <thm15:themeFamily xmlns:thm15="http://schemas.microsoft.com/office/thememl/2012/main" name="Retrospect" id="{5F128B03-DCCA-4EEB-AB3B-CF2899314A46}" vid="{3F1AAB62-24C6-49D2-8E01-B56FAC9A3DCD}"/>
+    </a:ext>
+  </a:extLst>
 </a:theme>
 </file>
 

</xml_diff>